<commit_message>
final version of downstream_beamline_import_from_engineering
</commit_message>
<xml_diff>
--- a/notes/clas12_notes/downstream_beamline_import_from_engineering.docx
+++ b/notes/clas12_notes/downstream_beamline_import_from_engineering.docx
@@ -118,9 +118,10 @@
     </w:p>
     <w:p>
       <w:pPr>
-        <w:jc w:val="center"/>
-        <w:rPr>
-          <w:i/>
+        <w:outlineLvl w:val="0"/>
+        <w:rPr>
+          <w:b/>
+          <w:sz w:val="28"/>
         </w:rPr>
       </w:pPr>
     </w:p>
@@ -722,15 +723,13 @@
           <w:sz w:val="28"/>
         </w:rPr>
       </w:pPr>
-    </w:p>
-    <w:p>
-      <w:pPr>
-        <w:outlineLvl w:val="0"/>
+      <w:r>
         <w:rPr>
           <w:b/>
           <w:sz w:val="28"/>
         </w:rPr>
-      </w:pPr>
+        <w:t>Engineering Model</w:t>
+      </w:r>
     </w:p>
     <w:p>
       <w:pPr>
@@ -740,121 +739,19 @@
           <w:sz w:val="28"/>
         </w:rPr>
       </w:pPr>
-      <w:r>
-        <w:rPr>
-          <w:b/>
-          <w:sz w:val="28"/>
-        </w:rPr>
-        <w:t>Engineering Model (Chris can you please add some description of this?)</w:t>
-      </w:r>
-    </w:p>
-    <w:p>
-      <w:pPr>
-        <w:outlineLvl w:val="0"/>
-        <w:rPr>
-          <w:b/>
-          <w:sz w:val="28"/>
-        </w:rPr>
-      </w:pPr>
-    </w:p>
-    <w:p>
-      <w:pPr>
-        <w:outlineLvl w:val="0"/>
-        <w:rPr>
-          <w:sz w:val="22"/>
-        </w:rPr>
-      </w:pPr>
-      <w:r>
-        <w:rPr>
-          <w:sz w:val="22"/>
-        </w:rPr>
-        <w:t>[Description</w:t>
-      </w:r>
-      <w:r>
-        <w:rPr>
-          <w:sz w:val="22"/>
-        </w:rPr>
-        <w:t>, please add pics as necessary</w:t>
-      </w:r>
-      <w:r>
-        <w:rPr>
-          <w:sz w:val="22"/>
-        </w:rPr>
-        <w:t>]</w:t>
-      </w:r>
-    </w:p>
-    <w:p>
-      <w:pPr>
-        <w:outlineLvl w:val="0"/>
-        <w:rPr>
-          <w:sz w:val="22"/>
-        </w:rPr>
-      </w:pPr>
-    </w:p>
-    <w:p>
-      <w:pPr>
-        <w:outlineLvl w:val="0"/>
-        <w:rPr>
-          <w:sz w:val="22"/>
-        </w:rPr>
-      </w:pPr>
-      <w:r>
-        <w:rPr>
-          <w:sz w:val="22"/>
-        </w:rPr>
-        <w:t xml:space="preserve">The model is distributed to GEMC through STEP file, with the solenoid center as frame origin and the beam direction along z. This involves a 180 degrees rotation around the Y axis and a shift of </w:t>
-      </w:r>
-      <w:r>
-        <w:rPr>
-          <w:sz w:val="22"/>
-        </w:rPr>
-        <w:t>1273.27mm</w:t>
-      </w:r>
-      <w:r>
-        <w:rPr>
-          <w:sz w:val="22"/>
-        </w:rPr>
-        <w:t xml:space="preserve"> to account for the different coordinate system used by the engineers</w:t>
-      </w:r>
-      <w:r>
-        <w:rPr>
-          <w:sz w:val="22"/>
-        </w:rPr>
-        <w:t>.</w:t>
-      </w:r>
-    </w:p>
-    <w:p>
-      <w:pPr>
-        <w:outlineLvl w:val="0"/>
-        <w:rPr>
-          <w:sz w:val="22"/>
-        </w:rPr>
-      </w:pPr>
-    </w:p>
-    <w:p>
-      <w:pPr>
-        <w:outlineLvl w:val="0"/>
-        <w:rPr>
-          <w:sz w:val="22"/>
-        </w:rPr>
-      </w:pPr>
-      <w:r>
-        <w:rPr>
-          <w:sz w:val="22"/>
-        </w:rPr>
-        <w:t>In addition, the model has been simplified as follow to minimize the effects due to tessellation and volume overlaps, a process necessary to import it in Geant4 simulation</w:t>
-      </w:r>
-      <w:r>
-        <w:rPr>
-          <w:sz w:val="22"/>
-        </w:rPr>
-        <w:t>s</w:t>
-      </w:r>
-      <w:r>
-        <w:rPr>
-          <w:sz w:val="22"/>
-        </w:rPr>
-        <w:t>:</w:t>
+    </w:p>
+    <w:p>
+      <w:pPr>
+        <w:outlineLvl w:val="0"/>
+        <w:rPr>
+          <w:sz w:val="22"/>
+        </w:rPr>
+      </w:pPr>
+      <w:r>
+        <w:rPr>
+          <w:sz w:val="22"/>
+        </w:rPr>
+        <w:t>Simulation software requires the use of models that have the intricate features that interrupt continuous surfaces removed from the models and those features often filled to create continuous bodies.  Additionally, it is more favorable for the simulation software to have all interfacing components of the same or similar materials joined into continuous bodies.  The engineering models have a medium to high degree of detail and are not acceptable for use without modification.  The creation of the simulation model followed the steps below:</w:t>
       </w:r>
     </w:p>
     <w:p>
@@ -870,7 +767,7 @@
         <w:pStyle w:val="ListParagraph"/>
         <w:numPr>
           <w:ilvl w:val="0"/>
-          <w:numId w:val="21"/>
+          <w:numId w:val="22"/>
         </w:numPr>
         <w:outlineLvl w:val="0"/>
         <w:rPr>
@@ -881,7 +778,7 @@
         <w:rPr>
           <w:sz w:val="22"/>
         </w:rPr>
-        <w:t>Bolts and nuts and their flange holes have been smoothed out</w:t>
+        <w:t>Determination of most current models to use as a starting point</w:t>
       </w:r>
     </w:p>
     <w:p>
@@ -889,7 +786,7 @@
         <w:pStyle w:val="ListParagraph"/>
         <w:numPr>
           <w:ilvl w:val="0"/>
-          <w:numId w:val="21"/>
+          <w:numId w:val="22"/>
         </w:numPr>
         <w:outlineLvl w:val="0"/>
         <w:rPr>
@@ -900,73 +797,197 @@
         <w:rPr>
           <w:sz w:val="22"/>
         </w:rPr>
-        <w:t xml:space="preserve">Volumes of same materials, then touching, have been grouped into single volumes. </w:t>
-      </w:r>
-    </w:p>
-    <w:p>
-      <w:pPr>
-        <w:outlineLvl w:val="0"/>
-        <w:rPr>
-          <w:b/>
-          <w:sz w:val="28"/>
-        </w:rPr>
-      </w:pPr>
+        <w:t>Isolation of components needed</w:t>
+      </w:r>
+    </w:p>
+    <w:p>
+      <w:pPr>
+        <w:pStyle w:val="ListParagraph"/>
+        <w:numPr>
+          <w:ilvl w:val="0"/>
+          <w:numId w:val="22"/>
+        </w:numPr>
+        <w:outlineLvl w:val="0"/>
+        <w:rPr>
+          <w:sz w:val="22"/>
+        </w:rPr>
+      </w:pPr>
+      <w:r>
+        <w:rPr>
+          <w:sz w:val="22"/>
+        </w:rPr>
+        <w:t>Simplifying the geometry of individual components</w:t>
+      </w:r>
+    </w:p>
+    <w:p>
+      <w:pPr>
+        <w:pStyle w:val="ListParagraph"/>
+        <w:numPr>
+          <w:ilvl w:val="0"/>
+          <w:numId w:val="22"/>
+        </w:numPr>
+        <w:outlineLvl w:val="0"/>
+        <w:rPr>
+          <w:sz w:val="22"/>
+        </w:rPr>
+      </w:pPr>
+      <w:r>
+        <w:rPr>
+          <w:sz w:val="22"/>
+        </w:rPr>
+        <w:t>Determining materials of individual components</w:t>
+      </w:r>
+    </w:p>
+    <w:p>
+      <w:pPr>
+        <w:pStyle w:val="ListParagraph"/>
+        <w:numPr>
+          <w:ilvl w:val="0"/>
+          <w:numId w:val="22"/>
+        </w:numPr>
+        <w:outlineLvl w:val="0"/>
+        <w:rPr>
+          <w:sz w:val="22"/>
+        </w:rPr>
+      </w:pPr>
+      <w:r>
+        <w:rPr>
+          <w:sz w:val="22"/>
+        </w:rPr>
+        <w:t>Joining of bodies of similar materials</w:t>
+      </w:r>
+    </w:p>
+    <w:p>
+      <w:pPr>
+        <w:pStyle w:val="ListParagraph"/>
+        <w:numPr>
+          <w:ilvl w:val="0"/>
+          <w:numId w:val="22"/>
+        </w:numPr>
+        <w:outlineLvl w:val="0"/>
+        <w:rPr>
+          <w:sz w:val="22"/>
+        </w:rPr>
+      </w:pPr>
+      <w:r>
+        <w:rPr>
+          <w:sz w:val="22"/>
+        </w:rPr>
+        <w:t>Orienting the model correctly for use in Geant4 simulations</w:t>
+      </w:r>
+    </w:p>
+    <w:p>
+      <w:pPr>
+        <w:outlineLvl w:val="0"/>
+        <w:rPr>
+          <w:sz w:val="22"/>
+        </w:rPr>
+      </w:pPr>
+    </w:p>
+    <w:p>
+      <w:pPr>
+        <w:outlineLvl w:val="0"/>
+        <w:rPr>
+          <w:sz w:val="22"/>
+        </w:rPr>
+      </w:pPr>
+      <w:r>
+        <w:rPr>
+          <w:sz w:val="22"/>
+        </w:rPr>
+        <w:t>The ALERT Beamline Configuration Model (BL2401-02-00-0000) was used as a baseline model for creating the Downstream Shielding and Beamline Simulation model.  This was used due to being the most recent beamline configuration model with downstream components confirmed to be placed using the most current survey data for the location of those components.  The location of the Torus and the Forward Carriage drive the location of most of the components.</w:t>
+      </w:r>
+    </w:p>
+    <w:p>
+      <w:pPr>
+        <w:outlineLvl w:val="0"/>
+        <w:rPr>
+          <w:sz w:val="22"/>
+        </w:rPr>
+      </w:pPr>
+    </w:p>
+    <w:p>
+      <w:pPr>
+        <w:outlineLvl w:val="0"/>
+        <w:rPr>
+          <w:sz w:val="22"/>
+        </w:rPr>
+      </w:pPr>
+      <w:r>
+        <w:rPr>
+          <w:sz w:val="22"/>
+        </w:rPr>
+        <w:t>W</w:t>
+      </w:r>
+      <w:r>
+        <w:rPr>
+          <w:sz w:val="22"/>
+        </w:rPr>
+        <w:t xml:space="preserve">e identified the components in the model that are needed in the simulation, and a new Step File was created with only those components: </w:t>
+      </w:r>
+      <w:r>
+        <w:rPr>
+          <w:sz w:val="22"/>
+        </w:rPr>
+        <w:t>the shielding</w:t>
+      </w:r>
       <w:r>
         <w:rPr>
           <w:sz w:val="22"/>
         </w:rPr>
         <w:t xml:space="preserve"> </w:t>
       </w:r>
-    </w:p>
-    <w:p>
-      <w:pPr>
-        <w:outlineLvl w:val="0"/>
-        <w:rPr>
-          <w:sz w:val="22"/>
-        </w:rPr>
-      </w:pPr>
-    </w:p>
-    <w:p>
-      <w:pPr>
-        <w:outlineLvl w:val="0"/>
-        <w:rPr>
-          <w:sz w:val="22"/>
-        </w:rPr>
-      </w:pPr>
-      <w:r>
-        <w:rPr>
-          <w:sz w:val="22"/>
-        </w:rPr>
-        <w:t>[Example of useful pic]</w:t>
-      </w:r>
-    </w:p>
-    <w:p>
-      <w:pPr>
-        <w:outlineLvl w:val="0"/>
-        <w:rPr>
-          <w:sz w:val="22"/>
-        </w:rPr>
-      </w:pPr>
-    </w:p>
-    <w:p>
-      <w:pPr>
-        <w:outlineLvl w:val="0"/>
-        <w:rPr>
-          <w:b/>
-          <w:sz w:val="28"/>
-        </w:rPr>
-      </w:pPr>
-      <w:r>
-        <w:rPr>
-          <w:b/>
+      <w:r>
+        <w:rPr>
+          <w:sz w:val="22"/>
+        </w:rPr>
+        <w:t>beam pipes and structural mounting of the shielding</w:t>
+      </w:r>
+      <w:r>
+        <w:rPr>
+          <w:sz w:val="22"/>
+        </w:rPr>
+        <w:t xml:space="preserve"> </w:t>
+      </w:r>
+      <w:r>
+        <w:rPr>
+          <w:sz w:val="22"/>
+        </w:rPr>
+        <w:t>downstream of the torus</w:t>
+      </w:r>
+      <w:r>
+        <w:rPr>
+          <w:sz w:val="22"/>
+        </w:rPr>
+        <w:t>.</w:t>
+      </w:r>
+    </w:p>
+    <w:p>
+      <w:pPr>
+        <w:outlineLvl w:val="0"/>
+        <w:rPr>
+          <w:sz w:val="22"/>
+        </w:rPr>
+      </w:pPr>
+    </w:p>
+    <w:p>
+      <w:pPr>
+        <w:jc w:val="center"/>
+        <w:outlineLvl w:val="0"/>
+        <w:rPr>
+          <w:sz w:val="22"/>
+        </w:rPr>
+      </w:pPr>
+      <w:r>
+        <w:rPr>
           <w:noProof/>
-          <w:sz w:val="28"/>
+          <w:sz w:val="22"/>
         </w:rPr>
         <w:drawing>
-          <wp:inline distT="0" distB="0" distL="0" distR="0" wp14:anchorId="638315C8" wp14:editId="0195D71D">
-            <wp:extent cx="5486400" cy="2146300"/>
-            <wp:effectExtent l="0" t="0" r="0" b="0"/>
-            <wp:docPr id="1358243217" name="Picture 6" descr="A picture containing text, device&#10;&#10;Description automatically generated"/>
+          <wp:inline distT="0" distB="0" distL="0" distR="0" wp14:anchorId="67E0B9E2" wp14:editId="5DA6D5F1">
+            <wp:extent cx="5411633" cy="2361362"/>
+            <wp:effectExtent l="0" t="0" r="0" b="1270"/>
+            <wp:docPr id="1" name="Picture 1" descr="Diagram&#10;&#10;Description automatically generated"/>
             <wp:cNvGraphicFramePr>
               <a:graphicFrameLocks xmlns:a="http://schemas.openxmlformats.org/drawingml/2006/main" noChangeAspect="1"/>
             </wp:cNvGraphicFramePr>
@@ -974,23 +995,30 @@
               <a:graphicData uri="http://schemas.openxmlformats.org/drawingml/2006/picture">
                 <pic:pic xmlns:pic="http://schemas.openxmlformats.org/drawingml/2006/picture">
                   <pic:nvPicPr>
-                    <pic:cNvPr id="1358243217" name="Picture 6" descr="A picture containing text, device&#10;&#10;Description automatically generated"/>
+                    <pic:cNvPr id="1" name="Picture 1" descr="Diagram&#10;&#10;Description automatically generated"/>
                     <pic:cNvPicPr/>
                   </pic:nvPicPr>
-                  <pic:blipFill>
+                  <pic:blipFill rotWithShape="1">
                     <a:blip r:embed="rId8"/>
-                    <a:stretch>
-                      <a:fillRect/>
-                    </a:stretch>
+                    <a:srcRect t="3766" b="9600"/>
+                    <a:stretch/>
                   </pic:blipFill>
-                  <pic:spPr>
+                  <pic:spPr bwMode="auto">
                     <a:xfrm>
                       <a:off x="0" y="0"/>
-                      <a:ext cx="5486400" cy="2146300"/>
+                      <a:ext cx="5601128" cy="2444048"/>
                     </a:xfrm>
                     <a:prstGeom prst="rect">
                       <a:avLst/>
                     </a:prstGeom>
+                    <a:ln>
+                      <a:noFill/>
+                    </a:ln>
+                    <a:extLst>
+                      <a:ext uri="{53640926-AAD7-44D8-BBD7-CCE9431645EC}">
+                        <a14:shadowObscured xmlns:a14="http://schemas.microsoft.com/office/drawing/2010/main"/>
+                      </a:ext>
+                    </a:extLst>
                   </pic:spPr>
                 </pic:pic>
               </a:graphicData>
@@ -1003,6 +1031,425 @@
       <w:pPr>
         <w:outlineLvl w:val="0"/>
         <w:rPr>
+          <w:sz w:val="22"/>
+        </w:rPr>
+      </w:pPr>
+    </w:p>
+    <w:p>
+      <w:pPr>
+        <w:outlineLvl w:val="0"/>
+        <w:rPr>
+          <w:sz w:val="22"/>
+        </w:rPr>
+      </w:pPr>
+      <w:r>
+        <w:rPr>
+          <w:sz w:val="22"/>
+        </w:rPr>
+        <w:lastRenderedPageBreak/>
+        <w:t xml:space="preserve">Most of the model components have features such as mounting holes, recesses, gussets for structure or multiple bodies that make up weldments. If we want to represent all these features in the simulation, the flanges </w:t>
+      </w:r>
+      <w:r>
+        <w:rPr>
+          <w:sz w:val="22"/>
+        </w:rPr>
+        <w:t>will</w:t>
+      </w:r>
+      <w:r>
+        <w:rPr>
+          <w:sz w:val="22"/>
+        </w:rPr>
+        <w:t xml:space="preserve"> have holes, and CAD </w:t>
+      </w:r>
+      <w:r>
+        <w:rPr>
+          <w:sz w:val="22"/>
+        </w:rPr>
+        <w:t>components that include</w:t>
+      </w:r>
+      <w:r>
+        <w:rPr>
+          <w:sz w:val="22"/>
+        </w:rPr>
+        <w:t xml:space="preserve"> the nuts and bolts would have to be created. However, tessellating these tiny components and sharp variations (such as small holes), a necessary step to be added the Geant4 simulation, is not accurate</w:t>
+      </w:r>
+      <w:r>
+        <w:rPr>
+          <w:sz w:val="22"/>
+        </w:rPr>
+        <w:t>, produce</w:t>
+      </w:r>
+      <w:r>
+        <w:rPr>
+          <w:sz w:val="22"/>
+        </w:rPr>
+        <w:t>s</w:t>
+      </w:r>
+      <w:r>
+        <w:rPr>
+          <w:sz w:val="22"/>
+        </w:rPr>
+        <w:t xml:space="preserve"> very </w:t>
+      </w:r>
+      <w:r>
+        <w:rPr>
+          <w:sz w:val="22"/>
+        </w:rPr>
+        <w:t>large, tessellated</w:t>
+      </w:r>
+      <w:r>
+        <w:rPr>
+          <w:sz w:val="22"/>
+        </w:rPr>
+        <w:t xml:space="preserve"> files, </w:t>
+      </w:r>
+      <w:r>
+        <w:rPr>
+          <w:sz w:val="22"/>
+        </w:rPr>
+        <w:t>and</w:t>
+      </w:r>
+      <w:r>
+        <w:rPr>
+          <w:sz w:val="22"/>
+        </w:rPr>
+        <w:t xml:space="preserve"> causes Geant4 track swimming to crash. On the other end</w:t>
+      </w:r>
+      <w:r>
+        <w:rPr>
+          <w:sz w:val="22"/>
+        </w:rPr>
+        <w:t>,</w:t>
+      </w:r>
+      <w:r>
+        <w:rPr>
+          <w:sz w:val="22"/>
+        </w:rPr>
+        <w:t xml:space="preserve"> smooth volume</w:t>
+      </w:r>
+      <w:r>
+        <w:rPr>
+          <w:sz w:val="22"/>
+        </w:rPr>
+        <w:t>s</w:t>
+      </w:r>
+      <w:r>
+        <w:rPr>
+          <w:sz w:val="22"/>
+        </w:rPr>
+        <w:t xml:space="preserve"> can be simulated successfully</w:t>
+      </w:r>
+      <w:r>
+        <w:rPr>
+          <w:sz w:val="22"/>
+        </w:rPr>
+        <w:t xml:space="preserve"> and relatively fast.</w:t>
+      </w:r>
+    </w:p>
+    <w:p>
+      <w:pPr>
+        <w:outlineLvl w:val="0"/>
+        <w:rPr>
+          <w:sz w:val="22"/>
+        </w:rPr>
+      </w:pPr>
+      <w:r>
+        <w:rPr>
+          <w:sz w:val="22"/>
+        </w:rPr>
+        <w:t>Therefore, when a flange with holes for nuts and bolts is in the CAD model, the holes are removed, which approximates filling them with the bolts.</w:t>
+      </w:r>
+    </w:p>
+    <w:p>
+      <w:pPr>
+        <w:outlineLvl w:val="0"/>
+        <w:rPr>
+          <w:sz w:val="22"/>
+        </w:rPr>
+      </w:pPr>
+    </w:p>
+    <w:p>
+      <w:pPr>
+        <w:outlineLvl w:val="0"/>
+        <w:rPr>
+          <w:sz w:val="22"/>
+        </w:rPr>
+      </w:pPr>
+      <w:r>
+        <w:rPr>
+          <w:sz w:val="22"/>
+        </w:rPr>
+        <w:t xml:space="preserve">Similarly, separate objects that have the same or similar materials and interfaced with each other were combined into one homogenous body.  </w:t>
+      </w:r>
+      <w:r>
+        <w:rPr>
+          <w:sz w:val="22"/>
+        </w:rPr>
+        <w:t xml:space="preserve">While this is an approximation and real gaps between objects will be lost, we think this is a small effect and a necessary tradeoff </w:t>
+      </w:r>
+      <w:r>
+        <w:rPr>
+          <w:sz w:val="22"/>
+        </w:rPr>
+        <w:t>to</w:t>
+      </w:r>
+      <w:r>
+        <w:rPr>
+          <w:sz w:val="22"/>
+        </w:rPr>
+        <w:t xml:space="preserve"> run the simulation smoothly. </w:t>
+      </w:r>
+    </w:p>
+    <w:p>
+      <w:pPr>
+        <w:outlineLvl w:val="0"/>
+        <w:rPr>
+          <w:sz w:val="22"/>
+        </w:rPr>
+      </w:pPr>
+    </w:p>
+    <w:p>
+      <w:pPr>
+        <w:outlineLvl w:val="0"/>
+        <w:rPr>
+          <w:sz w:val="22"/>
+        </w:rPr>
+      </w:pPr>
+      <w:r>
+        <w:rPr>
+          <w:sz w:val="22"/>
+        </w:rPr>
+        <w:t>The largest example within this model was combining the outer shell of the Apex Shield, the PCAL Mounting Hub and the PCAL Mount of the Forward Carriage Structure as shown by the green volume in the picture below:</w:t>
+      </w:r>
+    </w:p>
+    <w:p>
+      <w:pPr>
+        <w:outlineLvl w:val="0"/>
+        <w:rPr>
+          <w:sz w:val="22"/>
+        </w:rPr>
+      </w:pPr>
+    </w:p>
+    <w:p>
+      <w:pPr>
+        <w:outlineLvl w:val="0"/>
+        <w:rPr>
+          <w:sz w:val="22"/>
+        </w:rPr>
+      </w:pPr>
+      <w:r>
+        <w:rPr>
+          <w:noProof/>
+        </w:rPr>
+        <w:drawing>
+          <wp:inline distT="0" distB="0" distL="0" distR="0" wp14:anchorId="6B22B6A8" wp14:editId="097C0E72">
+            <wp:extent cx="5485130" cy="1798655"/>
+            <wp:effectExtent l="0" t="0" r="1270" b="5080"/>
+            <wp:docPr id="2" name="Picture 2" descr="Diagram&#10;&#10;Description automatically generated"/>
+            <wp:cNvGraphicFramePr>
+              <a:graphicFrameLocks xmlns:a="http://schemas.openxmlformats.org/drawingml/2006/main" noChangeAspect="1"/>
+            </wp:cNvGraphicFramePr>
+            <a:graphic xmlns:a="http://schemas.openxmlformats.org/drawingml/2006/main">
+              <a:graphicData uri="http://schemas.openxmlformats.org/drawingml/2006/picture">
+                <pic:pic xmlns:pic="http://schemas.openxmlformats.org/drawingml/2006/picture">
+                  <pic:nvPicPr>
+                    <pic:cNvPr id="2" name="Picture 2" descr="Diagram&#10;&#10;Description automatically generated"/>
+                    <pic:cNvPicPr>
+                      <a:picLocks noChangeAspect="1" noChangeArrowheads="1"/>
+                    </pic:cNvPicPr>
+                  </pic:nvPicPr>
+                  <pic:blipFill rotWithShape="1">
+                    <a:blip r:embed="rId9">
+                      <a:extLst>
+                        <a:ext uri="{28A0092B-C50C-407E-A947-70E740481C1C}">
+                          <a14:useLocalDpi xmlns:a14="http://schemas.microsoft.com/office/drawing/2010/main" val="0"/>
+                        </a:ext>
+                      </a:extLst>
+                    </a:blip>
+                    <a:srcRect t="11398" b="3583"/>
+                    <a:stretch/>
+                  </pic:blipFill>
+                  <pic:spPr bwMode="auto">
+                    <a:xfrm>
+                      <a:off x="0" y="0"/>
+                      <a:ext cx="5486400" cy="1799071"/>
+                    </a:xfrm>
+                    <a:prstGeom prst="rect">
+                      <a:avLst/>
+                    </a:prstGeom>
+                    <a:noFill/>
+                    <a:ln>
+                      <a:noFill/>
+                    </a:ln>
+                    <a:extLst>
+                      <a:ext uri="{53640926-AAD7-44D8-BBD7-CCE9431645EC}">
+                        <a14:shadowObscured xmlns:a14="http://schemas.microsoft.com/office/drawing/2010/main"/>
+                      </a:ext>
+                    </a:extLst>
+                  </pic:spPr>
+                </pic:pic>
+              </a:graphicData>
+            </a:graphic>
+          </wp:inline>
+        </w:drawing>
+      </w:r>
+    </w:p>
+    <w:p>
+      <w:pPr>
+        <w:outlineLvl w:val="0"/>
+        <w:rPr>
+          <w:sz w:val="22"/>
+        </w:rPr>
+      </w:pPr>
+    </w:p>
+    <w:p>
+      <w:pPr>
+        <w:outlineLvl w:val="0"/>
+        <w:rPr>
+          <w:b/>
+          <w:bCs/>
+          <w:sz w:val="22"/>
+        </w:rPr>
+      </w:pPr>
+      <w:r>
+        <w:rPr>
+          <w:b/>
+          <w:bCs/>
+          <w:sz w:val="22"/>
+        </w:rPr>
+        <w:t>Coordinate system:</w:t>
+      </w:r>
+    </w:p>
+    <w:p>
+      <w:pPr>
+        <w:outlineLvl w:val="0"/>
+        <w:rPr>
+          <w:sz w:val="22"/>
+        </w:rPr>
+      </w:pPr>
+    </w:p>
+    <w:p>
+      <w:pPr>
+        <w:outlineLvl w:val="0"/>
+        <w:rPr>
+          <w:sz w:val="22"/>
+        </w:rPr>
+      </w:pPr>
+      <w:r>
+        <w:rPr>
+          <w:sz w:val="22"/>
+        </w:rPr>
+        <w:t xml:space="preserve">As of 2024, it was determined that the engineers would give the components in the position surveyed in the Hall at the time of the experiment. However, the engineering model use positive Z direction upstream, and CLAS12 center located 1273.27mm from the center of the solenoid. Since the physicists use the </w:t>
+      </w:r>
+      <w:r>
+        <w:rPr>
+          <w:sz w:val="22"/>
+        </w:rPr>
+        <w:t>solenoid center as origin of the</w:t>
+      </w:r>
+      <w:r>
+        <w:rPr>
+          <w:sz w:val="22"/>
+        </w:rPr>
+        <w:t>ir</w:t>
+      </w:r>
+      <w:r>
+        <w:rPr>
+          <w:sz w:val="22"/>
+        </w:rPr>
+        <w:t xml:space="preserve"> reference system</w:t>
+      </w:r>
+      <w:r>
+        <w:rPr>
+          <w:sz w:val="22"/>
+        </w:rPr>
+        <w:t>, with</w:t>
+      </w:r>
+      <w:r>
+        <w:rPr>
+          <w:sz w:val="22"/>
+        </w:rPr>
+        <w:t xml:space="preserve"> Z along the beam, the STEP file included this coordinate system</w:t>
+      </w:r>
+      <w:r>
+        <w:rPr>
+          <w:sz w:val="22"/>
+        </w:rPr>
+        <w:t>s</w:t>
+      </w:r>
+      <w:r>
+        <w:rPr>
+          <w:sz w:val="22"/>
+        </w:rPr>
+        <w:t xml:space="preserve"> change.</w:t>
+      </w:r>
+    </w:p>
+    <w:p>
+      <w:pPr>
+        <w:outlineLvl w:val="0"/>
+        <w:rPr>
+          <w:sz w:val="22"/>
+        </w:rPr>
+      </w:pPr>
+    </w:p>
+    <w:p>
+      <w:pPr>
+        <w:outlineLvl w:val="0"/>
+        <w:rPr>
+          <w:sz w:val="22"/>
+        </w:rPr>
+      </w:pPr>
+      <w:r>
+        <w:rPr>
+          <w:sz w:val="22"/>
+        </w:rPr>
+        <w:t xml:space="preserve">Clearance adjustments within the model that was submitted for simulation were also created.  While the analysis tools of the CAD programs used to generate the </w:t>
+      </w:r>
+      <w:proofErr w:type="gramStart"/>
+      <w:r>
+        <w:rPr>
+          <w:sz w:val="22"/>
+        </w:rPr>
+        <w:t>engineering</w:t>
+      </w:r>
+      <w:proofErr w:type="gramEnd"/>
+      <w:r>
+        <w:rPr>
+          <w:sz w:val="22"/>
+        </w:rPr>
+        <w:t xml:space="preserve"> models do not sense interferences in the models when parts are in contact, Geant4 interprets these points of contact as interferences.  Approximately 0.5mm clearance from diametrical and flat face features of the lead fill volumes and the steel shell volumes of the shielding was created in the model to allow the simulation software to interpret the model as having no interferences.  Additionally</w:t>
+      </w:r>
+      <w:r>
+        <w:rPr>
+          <w:sz w:val="22"/>
+        </w:rPr>
+        <w:t>,</w:t>
+      </w:r>
+      <w:r>
+        <w:rPr>
+          <w:sz w:val="22"/>
+        </w:rPr>
+        <w:t xml:space="preserve"> the shoulder diameter of the Torus Reducer to the Torus Beam Pipe with flange had a clearance created as well to avoid being interpreted as an interference in the simulation software.  The model went through several iterations to narrow down extraneous features and </w:t>
+      </w:r>
+      <w:proofErr w:type="gramStart"/>
+      <w:r>
+        <w:rPr>
+          <w:sz w:val="22"/>
+        </w:rPr>
+        <w:t>make adjustments to</w:t>
+      </w:r>
+      <w:proofErr w:type="gramEnd"/>
+      <w:r>
+        <w:rPr>
+          <w:sz w:val="22"/>
+        </w:rPr>
+        <w:t xml:space="preserve"> optimize the model for Geant4.</w:t>
+      </w:r>
+    </w:p>
+    <w:p>
+      <w:pPr>
+        <w:outlineLvl w:val="0"/>
+        <w:rPr>
           <w:b/>
           <w:sz w:val="28"/>
         </w:rPr>
@@ -1013,39 +1460,24 @@
         <w:outlineLvl w:val="0"/>
         <w:rPr>
           <w:b/>
-          <w:i/>
-          <w:iCs/>
           <w:sz w:val="28"/>
         </w:rPr>
       </w:pPr>
       <w:r>
-        <w:rPr>
-          <w:i/>
-          <w:iCs/>
-          <w:color w:val="000000" w:themeColor="text1"/>
-          <w:sz w:val="22"/>
-          <w:szCs w:val="22"/>
-        </w:rPr>
-        <w:t>Figure 2 description</w:t>
-      </w:r>
-    </w:p>
-    <w:p>
-      <w:pPr>
-        <w:outlineLvl w:val="0"/>
         <w:rPr>
           <w:b/>
           <w:sz w:val="28"/>
         </w:rPr>
-      </w:pPr>
-    </w:p>
-    <w:p>
-      <w:pPr>
-        <w:outlineLvl w:val="0"/>
+        <w:lastRenderedPageBreak/>
+        <w:t>Geometry Modifications</w:t>
+      </w:r>
+      <w:r>
         <w:rPr>
           <w:b/>
           <w:sz w:val="28"/>
         </w:rPr>
-      </w:pPr>
+        <w:t xml:space="preserve"> in the GEMC simulation</w:t>
+      </w:r>
     </w:p>
     <w:p>
       <w:pPr>
@@ -1060,76 +1492,22 @@
       <w:pPr>
         <w:outlineLvl w:val="0"/>
         <w:rPr>
-          <w:b/>
-          <w:sz w:val="28"/>
-        </w:rPr>
-      </w:pPr>
-    </w:p>
-    <w:p>
-      <w:pPr>
-        <w:outlineLvl w:val="0"/>
-        <w:rPr>
-          <w:b/>
-          <w:sz w:val="28"/>
-        </w:rPr>
-      </w:pPr>
-    </w:p>
-    <w:p>
-      <w:pPr>
-        <w:outlineLvl w:val="0"/>
-        <w:rPr>
-          <w:b/>
-          <w:sz w:val="28"/>
-        </w:rPr>
-      </w:pPr>
-    </w:p>
-    <w:p>
-      <w:pPr>
-        <w:outlineLvl w:val="0"/>
-        <w:rPr>
-          <w:b/>
-          <w:sz w:val="28"/>
-        </w:rPr>
-      </w:pPr>
-      <w:r>
-        <w:rPr>
-          <w:b/>
-          <w:sz w:val="28"/>
-        </w:rPr>
-        <w:lastRenderedPageBreak/>
-        <w:t>Geometry Modifications</w:t>
-      </w:r>
-    </w:p>
-    <w:p>
-      <w:pPr>
-        <w:outlineLvl w:val="0"/>
-        <w:rPr>
-          <w:b/>
-          <w:sz w:val="28"/>
-        </w:rPr>
-      </w:pPr>
-    </w:p>
-    <w:p>
-      <w:pPr>
-        <w:outlineLvl w:val="0"/>
-        <w:rPr>
-          <w:b/>
-          <w:sz w:val="28"/>
-        </w:rPr>
-      </w:pPr>
-    </w:p>
-    <w:p>
-      <w:pPr>
-        <w:outlineLvl w:val="0"/>
-        <w:rPr>
-          <w:sz w:val="22"/>
-        </w:rPr>
-      </w:pPr>
-      <w:r>
-        <w:rPr>
-          <w:sz w:val="22"/>
-        </w:rPr>
-        <w:t xml:space="preserve">The changes are summarized in Fig. 3 for the </w:t>
+          <w:sz w:val="22"/>
+        </w:rPr>
+      </w:pPr>
+    </w:p>
+    <w:p>
+      <w:pPr>
+        <w:outlineLvl w:val="0"/>
+        <w:rPr>
+          <w:sz w:val="22"/>
+        </w:rPr>
+      </w:pPr>
+      <w:r>
+        <w:rPr>
+          <w:sz w:val="22"/>
+        </w:rPr>
+        <w:t xml:space="preserve">The new geometry is shown in Fig. 3 for the </w:t>
       </w:r>
       <w:proofErr w:type="spellStart"/>
       <w:r>
@@ -1143,7 +1521,7 @@
         <w:rPr>
           <w:sz w:val="22"/>
         </w:rPr>
-        <w:t xml:space="preserve"> configurations. The other configurations: </w:t>
+        <w:t xml:space="preserve"> configurations, which included components downstream of the torus. This and the other existing configurations: </w:t>
       </w:r>
       <w:proofErr w:type="spellStart"/>
       <w:r>
@@ -1185,29 +1563,75 @@
         <w:rPr>
           <w:sz w:val="22"/>
         </w:rPr>
-        <w:t xml:space="preserve">, ELMO have also been checked. </w:t>
-      </w:r>
-    </w:p>
-    <w:p>
-      <w:pPr>
-        <w:outlineLvl w:val="0"/>
-        <w:rPr>
-          <w:sz w:val="22"/>
-        </w:rPr>
-      </w:pPr>
-    </w:p>
-    <w:p>
-      <w:pPr>
-        <w:outlineLvl w:val="0"/>
-        <w:rPr>
-          <w:sz w:val="22"/>
-        </w:rPr>
-      </w:pPr>
-      <w:r>
-        <w:rPr>
-          <w:sz w:val="22"/>
-        </w:rPr>
-        <w:t xml:space="preserve">The following modifications to the code were done for each </w:t>
+        <w:t>, ELMO have been tested to ensure the changes were successful.</w:t>
+      </w:r>
+      <w:r>
+        <w:rPr>
+          <w:sz w:val="22"/>
+        </w:rPr>
+        <w:t xml:space="preserve"> While the geometry for all these variations is identical, the geometry produced before this change was produced by different files: this update also </w:t>
+      </w:r>
+      <w:proofErr w:type="gramStart"/>
+      <w:r>
+        <w:rPr>
+          <w:sz w:val="22"/>
+        </w:rPr>
+        <w:t>include</w:t>
+      </w:r>
+      <w:proofErr w:type="gramEnd"/>
+      <w:r>
+        <w:rPr>
+          <w:sz w:val="22"/>
+        </w:rPr>
+        <w:t xml:space="preserve"> a significant cleanup of the code.</w:t>
+      </w:r>
+    </w:p>
+    <w:p>
+      <w:pPr>
+        <w:outlineLvl w:val="0"/>
+        <w:rPr>
+          <w:sz w:val="22"/>
+        </w:rPr>
+      </w:pPr>
+    </w:p>
+    <w:p>
+      <w:pPr>
+        <w:outlineLvl w:val="0"/>
+        <w:rPr>
+          <w:sz w:val="22"/>
+        </w:rPr>
+      </w:pPr>
+      <w:r>
+        <w:rPr>
+          <w:sz w:val="22"/>
+        </w:rPr>
+        <w:t xml:space="preserve">The following modifications to the code </w:t>
+      </w:r>
+      <w:r>
+        <w:rPr>
+          <w:sz w:val="22"/>
+        </w:rPr>
+        <w:t>inside github.com/</w:t>
+      </w:r>
+      <w:proofErr w:type="spellStart"/>
+      <w:r>
+        <w:rPr>
+          <w:sz w:val="22"/>
+        </w:rPr>
+        <w:t>gemc</w:t>
+      </w:r>
+      <w:proofErr w:type="spellEnd"/>
+      <w:r>
+        <w:rPr>
+          <w:sz w:val="22"/>
+        </w:rPr>
+        <w:t xml:space="preserve">/detectors/clas12/beamline </w:t>
+      </w:r>
+      <w:r>
+        <w:rPr>
+          <w:sz w:val="22"/>
+        </w:rPr>
+        <w:t xml:space="preserve">were done for each </w:t>
       </w:r>
       <w:r>
         <w:rPr>
@@ -1841,7 +2265,7 @@
                     <pic:cNvPicPr/>
                   </pic:nvPicPr>
                   <pic:blipFill>
-                    <a:blip r:embed="rId9"/>
+                    <a:blip r:embed="rId10"/>
                     <a:stretch>
                       <a:fillRect/>
                     </a:stretch>
@@ -1979,9 +2403,9 @@
           <w:sz w:val="28"/>
         </w:rPr>
         <w:drawing>
-          <wp:inline distT="0" distB="0" distL="0" distR="0" wp14:anchorId="4C669AC2" wp14:editId="5B5ACA4F">
-            <wp:extent cx="5486400" cy="1398905"/>
-            <wp:effectExtent l="0" t="0" r="0" b="0"/>
+          <wp:inline distT="0" distB="0" distL="0" distR="0" wp14:anchorId="4C669AC2" wp14:editId="232D884A">
+            <wp:extent cx="5485953" cy="1961466"/>
+            <wp:effectExtent l="0" t="0" r="635" b="0"/>
             <wp:docPr id="373944690" name="Picture 8"/>
             <wp:cNvGraphicFramePr>
               <a:graphicFrameLocks xmlns:a="http://schemas.openxmlformats.org/drawingml/2006/main" noChangeAspect="1"/>
@@ -1994,7 +2418,7 @@
                     <pic:cNvPicPr/>
                   </pic:nvPicPr>
                   <pic:blipFill>
-                    <a:blip r:embed="rId10"/>
+                    <a:blip r:embed="rId11"/>
                     <a:stretch>
                       <a:fillRect/>
                     </a:stretch>
@@ -2002,7 +2426,7 @@
                   <pic:spPr>
                     <a:xfrm>
                       <a:off x="0" y="0"/>
-                      <a:ext cx="5486400" cy="1398905"/>
+                      <a:ext cx="5549872" cy="1984320"/>
                     </a:xfrm>
                     <a:prstGeom prst="rect">
                       <a:avLst/>
@@ -2451,22 +2875,20 @@
           <w:sz w:val="28"/>
         </w:rPr>
       </w:pPr>
-    </w:p>
-    <w:p>
-      <w:pPr>
-        <w:outlineLvl w:val="0"/>
+      <w:proofErr w:type="spellStart"/>
+      <w:r>
         <w:rPr>
           <w:b/>
           <w:sz w:val="28"/>
         </w:rPr>
-      </w:pPr>
-      <w:proofErr w:type="spellStart"/>
+        <w:t>GCard</w:t>
+      </w:r>
       <w:r>
         <w:rPr>
           <w:b/>
           <w:sz w:val="28"/>
         </w:rPr>
-        <w:t>GCard</w:t>
+        <w:t>s</w:t>
       </w:r>
       <w:proofErr w:type="spellEnd"/>
       <w:r>
@@ -2751,7 +3173,6 @@
           <w:b/>
           <w:sz w:val="28"/>
         </w:rPr>
-        <w:lastRenderedPageBreak/>
         <w:t xml:space="preserve">Summary and </w:t>
       </w:r>
       <w:r>
@@ -2892,14 +3313,393 @@
           <w:sz w:val="28"/>
         </w:rPr>
       </w:pPr>
-    </w:p>
-    <w:p>
-      <w:pPr>
-        <w:outlineLvl w:val="0"/>
+      <w:r>
         <w:rPr>
           <w:b/>
           <w:sz w:val="28"/>
         </w:rPr>
+        <w:t>References</w:t>
+      </w:r>
+    </w:p>
+    <w:p>
+      <w:pPr>
+        <w:jc w:val="both"/>
+      </w:pPr>
+    </w:p>
+    <w:p>
+      <w:pPr>
+        <w:jc w:val="both"/>
+        <w:rPr>
+          <w:i/>
+          <w:sz w:val="22"/>
+          <w:szCs w:val="22"/>
+        </w:rPr>
+      </w:pPr>
+    </w:p>
+    <w:p>
+      <w:pPr>
+        <w:jc w:val="both"/>
+        <w:rPr>
+          <w:sz w:val="22"/>
+          <w:szCs w:val="22"/>
+        </w:rPr>
+      </w:pPr>
+      <w:r>
+        <w:rPr>
+          <w:i/>
+          <w:sz w:val="22"/>
+          <w:szCs w:val="22"/>
+        </w:rPr>
+        <w:t>[</w:t>
+      </w:r>
+      <w:r>
+        <w:rPr>
+          <w:i/>
+          <w:sz w:val="22"/>
+          <w:szCs w:val="22"/>
+        </w:rPr>
+        <w:t>1</w:t>
+      </w:r>
+      <w:r>
+        <w:rPr>
+          <w:i/>
+          <w:sz w:val="22"/>
+          <w:szCs w:val="22"/>
+        </w:rPr>
+        <w:t xml:space="preserve">] </w:t>
+      </w:r>
+      <w:r>
+        <w:rPr>
+          <w:i/>
+          <w:sz w:val="22"/>
+          <w:szCs w:val="22"/>
+        </w:rPr>
+        <w:t>The CLAS12 spectrometer at Jefferson laboratory</w:t>
+      </w:r>
+      <w:r>
+        <w:rPr>
+          <w:i/>
+          <w:sz w:val="22"/>
+          <w:szCs w:val="22"/>
+        </w:rPr>
+        <w:t xml:space="preserve">, </w:t>
+      </w:r>
+      <w:r>
+        <w:rPr>
+          <w:i/>
+          <w:sz w:val="22"/>
+          <w:szCs w:val="22"/>
+        </w:rPr>
+        <w:t>Burkert V.D., et al.</w:t>
+      </w:r>
+      <w:r>
+        <w:rPr>
+          <w:i/>
+          <w:sz w:val="22"/>
+          <w:szCs w:val="22"/>
+        </w:rPr>
+        <w:t xml:space="preserve">, </w:t>
+      </w:r>
+      <w:proofErr w:type="spellStart"/>
+      <w:proofErr w:type="gramStart"/>
+      <w:r>
+        <w:rPr>
+          <w:i/>
+          <w:sz w:val="22"/>
+          <w:szCs w:val="22"/>
+        </w:rPr>
+        <w:t>Nucl.Instrum.Meth.A</w:t>
+      </w:r>
+      <w:proofErr w:type="spellEnd"/>
+      <w:proofErr w:type="gramEnd"/>
+      <w:r>
+        <w:rPr>
+          <w:i/>
+          <w:sz w:val="22"/>
+          <w:szCs w:val="22"/>
+        </w:rPr>
+        <w:t xml:space="preserve"> 959 (2020) </w:t>
+      </w:r>
+      <w:r>
+        <w:rPr>
+          <w:i/>
+          <w:sz w:val="22"/>
+          <w:szCs w:val="22"/>
+        </w:rPr>
+        <w:t>163419</w:t>
+      </w:r>
+    </w:p>
+    <w:p>
+      <w:pPr>
+        <w:jc w:val="both"/>
+        <w:rPr>
+          <w:sz w:val="22"/>
+          <w:szCs w:val="22"/>
+        </w:rPr>
+      </w:pPr>
+      <w:r>
+        <w:rPr>
+          <w:i/>
+          <w:sz w:val="22"/>
+          <w:szCs w:val="22"/>
+        </w:rPr>
+        <w:t>[</w:t>
+      </w:r>
+      <w:r>
+        <w:rPr>
+          <w:i/>
+          <w:sz w:val="22"/>
+          <w:szCs w:val="22"/>
+        </w:rPr>
+        <w:t>2</w:t>
+      </w:r>
+      <w:r>
+        <w:rPr>
+          <w:i/>
+          <w:sz w:val="22"/>
+          <w:szCs w:val="22"/>
+        </w:rPr>
+        <w:t xml:space="preserve">] </w:t>
+      </w:r>
+      <w:r>
+        <w:rPr>
+          <w:i/>
+          <w:sz w:val="22"/>
+          <w:szCs w:val="22"/>
+        </w:rPr>
+        <w:t xml:space="preserve">Recent Developments in Geant4, J. Allison et al., </w:t>
+      </w:r>
+      <w:proofErr w:type="spellStart"/>
+      <w:r>
+        <w:rPr>
+          <w:i/>
+          <w:sz w:val="22"/>
+          <w:szCs w:val="22"/>
+        </w:rPr>
+        <w:t>Nucl</w:t>
+      </w:r>
+      <w:proofErr w:type="spellEnd"/>
+      <w:r>
+        <w:rPr>
+          <w:i/>
+          <w:sz w:val="22"/>
+          <w:szCs w:val="22"/>
+        </w:rPr>
+        <w:t xml:space="preserve">. </w:t>
+      </w:r>
+      <w:proofErr w:type="spellStart"/>
+      <w:proofErr w:type="gramStart"/>
+      <w:r>
+        <w:rPr>
+          <w:i/>
+          <w:sz w:val="22"/>
+          <w:szCs w:val="22"/>
+        </w:rPr>
+        <w:t>Instrum.Meth.A</w:t>
+      </w:r>
+      <w:proofErr w:type="spellEnd"/>
+      <w:proofErr w:type="gramEnd"/>
+      <w:r>
+        <w:rPr>
+          <w:i/>
+          <w:sz w:val="22"/>
+          <w:szCs w:val="22"/>
+        </w:rPr>
+        <w:t xml:space="preserve"> 835 (2016) 186-225</w:t>
+      </w:r>
+    </w:p>
+    <w:p>
+      <w:pPr>
+        <w:jc w:val="both"/>
+        <w:rPr>
+          <w:sz w:val="22"/>
+          <w:szCs w:val="22"/>
+        </w:rPr>
+      </w:pPr>
+      <w:r>
+        <w:rPr>
+          <w:i/>
+          <w:sz w:val="22"/>
+          <w:szCs w:val="22"/>
+        </w:rPr>
+        <w:t>[</w:t>
+      </w:r>
+      <w:r>
+        <w:rPr>
+          <w:i/>
+          <w:sz w:val="22"/>
+          <w:szCs w:val="22"/>
+        </w:rPr>
+        <w:t xml:space="preserve">3] </w:t>
+      </w:r>
+      <w:r>
+        <w:rPr>
+          <w:i/>
+          <w:sz w:val="22"/>
+          <w:szCs w:val="22"/>
+        </w:rPr>
+        <w:t>The CLAS12 Geant4 simulation</w:t>
+      </w:r>
+      <w:r>
+        <w:rPr>
+          <w:i/>
+          <w:sz w:val="22"/>
+          <w:szCs w:val="22"/>
+        </w:rPr>
+        <w:t xml:space="preserve">, </w:t>
+      </w:r>
+      <w:r>
+        <w:rPr>
+          <w:i/>
+          <w:sz w:val="22"/>
+          <w:szCs w:val="22"/>
+        </w:rPr>
+        <w:t>Ungaro</w:t>
+      </w:r>
+      <w:r>
+        <w:rPr>
+          <w:i/>
+          <w:sz w:val="22"/>
+          <w:szCs w:val="22"/>
+        </w:rPr>
+        <w:t xml:space="preserve"> M., et al.</w:t>
+      </w:r>
+      <w:r>
+        <w:rPr>
+          <w:i/>
+          <w:sz w:val="22"/>
+          <w:szCs w:val="22"/>
+        </w:rPr>
+        <w:t xml:space="preserve">, </w:t>
+      </w:r>
+      <w:proofErr w:type="spellStart"/>
+      <w:proofErr w:type="gramStart"/>
+      <w:r>
+        <w:rPr>
+          <w:bCs/>
+          <w:i/>
+          <w:sz w:val="22"/>
+          <w:szCs w:val="22"/>
+        </w:rPr>
+        <w:t>Nucl.Instrum.Meth.A</w:t>
+      </w:r>
+      <w:proofErr w:type="spellEnd"/>
+      <w:proofErr w:type="gramEnd"/>
+      <w:r>
+        <w:rPr>
+          <w:bCs/>
+          <w:i/>
+          <w:sz w:val="22"/>
+          <w:szCs w:val="22"/>
+        </w:rPr>
+        <w:t xml:space="preserve"> 959 (2020) 163422</w:t>
+      </w:r>
+    </w:p>
+    <w:p>
+      <w:pPr>
+        <w:jc w:val="both"/>
+        <w:rPr>
+          <w:sz w:val="22"/>
+          <w:szCs w:val="22"/>
+        </w:rPr>
+      </w:pPr>
+      <w:r>
+        <w:rPr>
+          <w:i/>
+          <w:sz w:val="22"/>
+          <w:szCs w:val="22"/>
+        </w:rPr>
+        <w:t>[</w:t>
+      </w:r>
+      <w:r>
+        <w:rPr>
+          <w:i/>
+          <w:sz w:val="22"/>
+          <w:szCs w:val="22"/>
+        </w:rPr>
+        <w:t xml:space="preserve">4] </w:t>
+      </w:r>
+      <w:r>
+        <w:rPr>
+          <w:i/>
+          <w:sz w:val="22"/>
+          <w:szCs w:val="22"/>
+        </w:rPr>
+        <w:t>The CLAS12 superconducting magnets</w:t>
+      </w:r>
+      <w:r>
+        <w:rPr>
+          <w:i/>
+          <w:sz w:val="22"/>
+          <w:szCs w:val="22"/>
+        </w:rPr>
+        <w:t xml:space="preserve">, </w:t>
+      </w:r>
+      <w:r>
+        <w:rPr>
+          <w:i/>
+          <w:sz w:val="22"/>
+          <w:szCs w:val="22"/>
+        </w:rPr>
+        <w:t>Fair R., et al</w:t>
+      </w:r>
+      <w:r>
+        <w:rPr>
+          <w:i/>
+          <w:sz w:val="22"/>
+          <w:szCs w:val="22"/>
+        </w:rPr>
+        <w:t>.</w:t>
+      </w:r>
+      <w:r>
+        <w:rPr>
+          <w:i/>
+          <w:sz w:val="22"/>
+          <w:szCs w:val="22"/>
+        </w:rPr>
+        <w:t xml:space="preserve">, </w:t>
+      </w:r>
+      <w:proofErr w:type="spellStart"/>
+      <w:proofErr w:type="gramStart"/>
+      <w:r>
+        <w:rPr>
+          <w:bCs/>
+          <w:i/>
+          <w:sz w:val="22"/>
+          <w:szCs w:val="22"/>
+        </w:rPr>
+        <w:t>Nucl.Instrum.Meth.A</w:t>
+      </w:r>
+      <w:proofErr w:type="spellEnd"/>
+      <w:proofErr w:type="gramEnd"/>
+      <w:r>
+        <w:rPr>
+          <w:bCs/>
+          <w:i/>
+          <w:sz w:val="22"/>
+          <w:szCs w:val="22"/>
+        </w:rPr>
+        <w:t xml:space="preserve"> 959 (2020) </w:t>
+      </w:r>
+      <w:r>
+        <w:rPr>
+          <w:bCs/>
+          <w:i/>
+          <w:sz w:val="22"/>
+          <w:szCs w:val="22"/>
+        </w:rPr>
+        <w:t>163578</w:t>
+      </w:r>
+    </w:p>
+    <w:p/>
+    <w:p>
+      <w:pPr>
+        <w:jc w:val="center"/>
+      </w:pPr>
+    </w:p>
+    <w:p>
+      <w:pPr>
+        <w:jc w:val="center"/>
       </w:pPr>
     </w:p>
     <w:p>
@@ -2922,457 +3722,6 @@
     </w:p>
     <w:p>
       <w:pPr>
-        <w:outlineLvl w:val="0"/>
-        <w:rPr>
-          <w:b/>
-          <w:sz w:val="28"/>
-        </w:rPr>
-      </w:pPr>
-    </w:p>
-    <w:p>
-      <w:pPr>
-        <w:outlineLvl w:val="0"/>
-        <w:rPr>
-          <w:b/>
-          <w:sz w:val="28"/>
-        </w:rPr>
-      </w:pPr>
-    </w:p>
-    <w:p>
-      <w:pPr>
-        <w:outlineLvl w:val="0"/>
-        <w:rPr>
-          <w:b/>
-          <w:sz w:val="28"/>
-        </w:rPr>
-      </w:pPr>
-    </w:p>
-    <w:p>
-      <w:pPr>
-        <w:outlineLvl w:val="0"/>
-        <w:rPr>
-          <w:b/>
-          <w:sz w:val="28"/>
-        </w:rPr>
-      </w:pPr>
-    </w:p>
-    <w:p>
-      <w:pPr>
-        <w:outlineLvl w:val="0"/>
-        <w:rPr>
-          <w:b/>
-          <w:sz w:val="28"/>
-        </w:rPr>
-      </w:pPr>
-      <w:r>
-        <w:rPr>
-          <w:b/>
-          <w:sz w:val="28"/>
-        </w:rPr>
-        <w:t>References</w:t>
-      </w:r>
-    </w:p>
-    <w:p>
-      <w:pPr>
-        <w:jc w:val="both"/>
-      </w:pPr>
-    </w:p>
-    <w:p>
-      <w:pPr>
-        <w:jc w:val="both"/>
-        <w:rPr>
-          <w:i/>
-          <w:sz w:val="22"/>
-          <w:szCs w:val="22"/>
-        </w:rPr>
-      </w:pPr>
-    </w:p>
-    <w:p>
-      <w:pPr>
-        <w:jc w:val="both"/>
-        <w:rPr>
-          <w:sz w:val="22"/>
-          <w:szCs w:val="22"/>
-        </w:rPr>
-      </w:pPr>
-      <w:r>
-        <w:rPr>
-          <w:i/>
-          <w:sz w:val="22"/>
-          <w:szCs w:val="22"/>
-        </w:rPr>
-        <w:t>[</w:t>
-      </w:r>
-      <w:r>
-        <w:rPr>
-          <w:i/>
-          <w:sz w:val="22"/>
-          <w:szCs w:val="22"/>
-        </w:rPr>
-        <w:t>1</w:t>
-      </w:r>
-      <w:r>
-        <w:rPr>
-          <w:i/>
-          <w:sz w:val="22"/>
-          <w:szCs w:val="22"/>
-        </w:rPr>
-        <w:t xml:space="preserve">] </w:t>
-      </w:r>
-      <w:r>
-        <w:rPr>
-          <w:i/>
-          <w:sz w:val="22"/>
-          <w:szCs w:val="22"/>
-        </w:rPr>
-        <w:t>The CLAS12 spectrometer at Jefferson laboratory</w:t>
-      </w:r>
-      <w:r>
-        <w:rPr>
-          <w:i/>
-          <w:sz w:val="22"/>
-          <w:szCs w:val="22"/>
-        </w:rPr>
-        <w:t xml:space="preserve">, </w:t>
-      </w:r>
-      <w:r>
-        <w:rPr>
-          <w:i/>
-          <w:sz w:val="22"/>
-          <w:szCs w:val="22"/>
-        </w:rPr>
-        <w:t>Burkert V.D., et al.</w:t>
-      </w:r>
-      <w:r>
-        <w:rPr>
-          <w:i/>
-          <w:sz w:val="22"/>
-          <w:szCs w:val="22"/>
-        </w:rPr>
-        <w:t xml:space="preserve">, </w:t>
-      </w:r>
-      <w:proofErr w:type="spellStart"/>
-      <w:proofErr w:type="gramStart"/>
-      <w:r>
-        <w:rPr>
-          <w:i/>
-          <w:sz w:val="22"/>
-          <w:szCs w:val="22"/>
-        </w:rPr>
-        <w:t>Nucl.Instrum.Meth.A</w:t>
-      </w:r>
-      <w:proofErr w:type="spellEnd"/>
-      <w:proofErr w:type="gramEnd"/>
-      <w:r>
-        <w:rPr>
-          <w:i/>
-          <w:sz w:val="22"/>
-          <w:szCs w:val="22"/>
-        </w:rPr>
-        <w:t xml:space="preserve"> 959 (2020) </w:t>
-      </w:r>
-      <w:r>
-        <w:rPr>
-          <w:i/>
-          <w:sz w:val="22"/>
-          <w:szCs w:val="22"/>
-        </w:rPr>
-        <w:t>163419</w:t>
-      </w:r>
-    </w:p>
-    <w:p>
-      <w:pPr>
-        <w:jc w:val="both"/>
-        <w:rPr>
-          <w:sz w:val="22"/>
-          <w:szCs w:val="22"/>
-        </w:rPr>
-      </w:pPr>
-      <w:r>
-        <w:rPr>
-          <w:i/>
-          <w:sz w:val="22"/>
-          <w:szCs w:val="22"/>
-        </w:rPr>
-        <w:t>[</w:t>
-      </w:r>
-      <w:r>
-        <w:rPr>
-          <w:i/>
-          <w:sz w:val="22"/>
-          <w:szCs w:val="22"/>
-        </w:rPr>
-        <w:t>2</w:t>
-      </w:r>
-      <w:r>
-        <w:rPr>
-          <w:i/>
-          <w:sz w:val="22"/>
-          <w:szCs w:val="22"/>
-        </w:rPr>
-        <w:t xml:space="preserve">] </w:t>
-      </w:r>
-      <w:r>
-        <w:rPr>
-          <w:i/>
-          <w:sz w:val="22"/>
-          <w:szCs w:val="22"/>
-        </w:rPr>
-        <w:t xml:space="preserve">Recent Developments in Geant4, J. Allison et al., </w:t>
-      </w:r>
-      <w:proofErr w:type="spellStart"/>
-      <w:r>
-        <w:rPr>
-          <w:i/>
-          <w:sz w:val="22"/>
-          <w:szCs w:val="22"/>
-        </w:rPr>
-        <w:t>Nucl</w:t>
-      </w:r>
-      <w:proofErr w:type="spellEnd"/>
-      <w:r>
-        <w:rPr>
-          <w:i/>
-          <w:sz w:val="22"/>
-          <w:szCs w:val="22"/>
-        </w:rPr>
-        <w:t xml:space="preserve">. </w:t>
-      </w:r>
-      <w:proofErr w:type="spellStart"/>
-      <w:proofErr w:type="gramStart"/>
-      <w:r>
-        <w:rPr>
-          <w:i/>
-          <w:sz w:val="22"/>
-          <w:szCs w:val="22"/>
-        </w:rPr>
-        <w:t>Instrum.Meth.A</w:t>
-      </w:r>
-      <w:proofErr w:type="spellEnd"/>
-      <w:proofErr w:type="gramEnd"/>
-      <w:r>
-        <w:rPr>
-          <w:i/>
-          <w:sz w:val="22"/>
-          <w:szCs w:val="22"/>
-        </w:rPr>
-        <w:t xml:space="preserve"> 835 (2016) 186-225</w:t>
-      </w:r>
-    </w:p>
-    <w:p>
-      <w:pPr>
-        <w:jc w:val="both"/>
-        <w:rPr>
-          <w:sz w:val="22"/>
-          <w:szCs w:val="22"/>
-        </w:rPr>
-      </w:pPr>
-      <w:r>
-        <w:rPr>
-          <w:i/>
-          <w:sz w:val="22"/>
-          <w:szCs w:val="22"/>
-        </w:rPr>
-        <w:t>[</w:t>
-      </w:r>
-      <w:r>
-        <w:rPr>
-          <w:i/>
-          <w:sz w:val="22"/>
-          <w:szCs w:val="22"/>
-        </w:rPr>
-        <w:t xml:space="preserve">3] </w:t>
-      </w:r>
-      <w:r>
-        <w:rPr>
-          <w:i/>
-          <w:sz w:val="22"/>
-          <w:szCs w:val="22"/>
-        </w:rPr>
-        <w:t>The CLAS12 Geant4 simulation</w:t>
-      </w:r>
-      <w:r>
-        <w:rPr>
-          <w:i/>
-          <w:sz w:val="22"/>
-          <w:szCs w:val="22"/>
-        </w:rPr>
-        <w:t xml:space="preserve">, </w:t>
-      </w:r>
-      <w:r>
-        <w:rPr>
-          <w:i/>
-          <w:sz w:val="22"/>
-          <w:szCs w:val="22"/>
-        </w:rPr>
-        <w:t>Ungaro</w:t>
-      </w:r>
-      <w:r>
-        <w:rPr>
-          <w:i/>
-          <w:sz w:val="22"/>
-          <w:szCs w:val="22"/>
-        </w:rPr>
-        <w:t xml:space="preserve"> M., et al.</w:t>
-      </w:r>
-      <w:r>
-        <w:rPr>
-          <w:i/>
-          <w:sz w:val="22"/>
-          <w:szCs w:val="22"/>
-        </w:rPr>
-        <w:t xml:space="preserve">, </w:t>
-      </w:r>
-      <w:proofErr w:type="spellStart"/>
-      <w:proofErr w:type="gramStart"/>
-      <w:r>
-        <w:rPr>
-          <w:bCs/>
-          <w:i/>
-          <w:sz w:val="22"/>
-          <w:szCs w:val="22"/>
-        </w:rPr>
-        <w:t>Nucl.Instrum.Meth.A</w:t>
-      </w:r>
-      <w:proofErr w:type="spellEnd"/>
-      <w:proofErr w:type="gramEnd"/>
-      <w:r>
-        <w:rPr>
-          <w:bCs/>
-          <w:i/>
-          <w:sz w:val="22"/>
-          <w:szCs w:val="22"/>
-        </w:rPr>
-        <w:t xml:space="preserve"> 959 (2020) 163422</w:t>
-      </w:r>
-    </w:p>
-    <w:p>
-      <w:pPr>
-        <w:jc w:val="both"/>
-        <w:rPr>
-          <w:sz w:val="22"/>
-          <w:szCs w:val="22"/>
-        </w:rPr>
-      </w:pPr>
-      <w:r>
-        <w:rPr>
-          <w:i/>
-          <w:sz w:val="22"/>
-          <w:szCs w:val="22"/>
-        </w:rPr>
-        <w:t>[</w:t>
-      </w:r>
-      <w:r>
-        <w:rPr>
-          <w:i/>
-          <w:sz w:val="22"/>
-          <w:szCs w:val="22"/>
-        </w:rPr>
-        <w:t xml:space="preserve">4] </w:t>
-      </w:r>
-      <w:r>
-        <w:rPr>
-          <w:i/>
-          <w:sz w:val="22"/>
-          <w:szCs w:val="22"/>
-        </w:rPr>
-        <w:t>The CLAS12 superconducting magnets</w:t>
-      </w:r>
-      <w:r>
-        <w:rPr>
-          <w:i/>
-          <w:sz w:val="22"/>
-          <w:szCs w:val="22"/>
-        </w:rPr>
-        <w:t xml:space="preserve">, </w:t>
-      </w:r>
-      <w:r>
-        <w:rPr>
-          <w:i/>
-          <w:sz w:val="22"/>
-          <w:szCs w:val="22"/>
-        </w:rPr>
-        <w:t>Fair R., et al</w:t>
-      </w:r>
-      <w:r>
-        <w:rPr>
-          <w:i/>
-          <w:sz w:val="22"/>
-          <w:szCs w:val="22"/>
-        </w:rPr>
-        <w:t>.</w:t>
-      </w:r>
-      <w:r>
-        <w:rPr>
-          <w:i/>
-          <w:sz w:val="22"/>
-          <w:szCs w:val="22"/>
-        </w:rPr>
-        <w:t xml:space="preserve">, </w:t>
-      </w:r>
-      <w:proofErr w:type="spellStart"/>
-      <w:proofErr w:type="gramStart"/>
-      <w:r>
-        <w:rPr>
-          <w:bCs/>
-          <w:i/>
-          <w:sz w:val="22"/>
-          <w:szCs w:val="22"/>
-        </w:rPr>
-        <w:t>Nucl.Instrum.Meth.A</w:t>
-      </w:r>
-      <w:proofErr w:type="spellEnd"/>
-      <w:proofErr w:type="gramEnd"/>
-      <w:r>
-        <w:rPr>
-          <w:bCs/>
-          <w:i/>
-          <w:sz w:val="22"/>
-          <w:szCs w:val="22"/>
-        </w:rPr>
-        <w:t xml:space="preserve"> 959 (2020) </w:t>
-      </w:r>
-      <w:r>
-        <w:rPr>
-          <w:bCs/>
-          <w:i/>
-          <w:sz w:val="22"/>
-          <w:szCs w:val="22"/>
-        </w:rPr>
-        <w:t>163578</w:t>
-      </w:r>
-    </w:p>
-    <w:p/>
-    <w:p>
-      <w:pPr>
-        <w:jc w:val="center"/>
-      </w:pPr>
-    </w:p>
-    <w:p>
-      <w:pPr>
-        <w:jc w:val="center"/>
-      </w:pPr>
-    </w:p>
-    <w:p>
-      <w:pPr>
-        <w:outlineLvl w:val="0"/>
-        <w:rPr>
-          <w:b/>
-          <w:sz w:val="28"/>
-        </w:rPr>
-      </w:pPr>
-    </w:p>
-    <w:p>
-      <w:pPr>
-        <w:outlineLvl w:val="0"/>
-        <w:rPr>
-          <w:b/>
-          <w:sz w:val="28"/>
-        </w:rPr>
-      </w:pPr>
-    </w:p>
-    <w:p>
-      <w:pPr>
         <w:rPr>
           <w:rFonts w:ascii="Monaco" w:hAnsi="Monaco"/>
           <w:sz w:val="13"/>
@@ -3380,8 +3729,8 @@
       </w:pPr>
     </w:p>
     <w:sectPr>
-      <w:footerReference w:type="even" r:id="rId11"/>
-      <w:footerReference w:type="default" r:id="rId12"/>
+      <w:footerReference w:type="even" r:id="rId12"/>
+      <w:footerReference w:type="default" r:id="rId13"/>
       <w:pgSz w:w="12240" w:h="15840"/>
       <w:pgMar w:top="1440" w:right="1800" w:bottom="1440" w:left="1800" w:header="708" w:footer="708" w:gutter="0"/>
       <w:cols w:space="708"/>
@@ -3901,6 +4250,119 @@
     </w:lvl>
   </w:abstractNum>
   <w:abstractNum w:abstractNumId="4" w15:restartNumberingAfterBreak="0">
+    <w:nsid w:val="16450701"/>
+    <w:multiLevelType w:val="hybridMultilevel"/>
+    <w:tmpl w:val="BC660AEA"/>
+    <w:lvl w:ilvl="0" w:tplc="04090001">
+      <w:start w:val="1"/>
+      <w:numFmt w:val="bullet"/>
+      <w:lvlText w:val=""/>
+      <w:lvlJc w:val="left"/>
+      <w:pPr>
+        <w:ind w:left="720" w:hanging="360"/>
+      </w:pPr>
+      <w:rPr>
+        <w:rFonts w:ascii="Symbol" w:hAnsi="Symbol" w:hint="default"/>
+      </w:rPr>
+    </w:lvl>
+    <w:lvl w:ilvl="1" w:tplc="04090003" w:tentative="1">
+      <w:start w:val="1"/>
+      <w:numFmt w:val="bullet"/>
+      <w:lvlText w:val="o"/>
+      <w:lvlJc w:val="left"/>
+      <w:pPr>
+        <w:ind w:left="1440" w:hanging="360"/>
+      </w:pPr>
+      <w:rPr>
+        <w:rFonts w:ascii="Courier New" w:hAnsi="Courier New" w:cs="Courier New" w:hint="default"/>
+      </w:rPr>
+    </w:lvl>
+    <w:lvl w:ilvl="2" w:tplc="04090005" w:tentative="1">
+      <w:start w:val="1"/>
+      <w:numFmt w:val="bullet"/>
+      <w:lvlText w:val=""/>
+      <w:lvlJc w:val="left"/>
+      <w:pPr>
+        <w:ind w:left="2160" w:hanging="360"/>
+      </w:pPr>
+      <w:rPr>
+        <w:rFonts w:ascii="Wingdings" w:hAnsi="Wingdings" w:hint="default"/>
+      </w:rPr>
+    </w:lvl>
+    <w:lvl w:ilvl="3" w:tplc="04090001" w:tentative="1">
+      <w:start w:val="1"/>
+      <w:numFmt w:val="bullet"/>
+      <w:lvlText w:val=""/>
+      <w:lvlJc w:val="left"/>
+      <w:pPr>
+        <w:ind w:left="2880" w:hanging="360"/>
+      </w:pPr>
+      <w:rPr>
+        <w:rFonts w:ascii="Symbol" w:hAnsi="Symbol" w:hint="default"/>
+      </w:rPr>
+    </w:lvl>
+    <w:lvl w:ilvl="4" w:tplc="04090003" w:tentative="1">
+      <w:start w:val="1"/>
+      <w:numFmt w:val="bullet"/>
+      <w:lvlText w:val="o"/>
+      <w:lvlJc w:val="left"/>
+      <w:pPr>
+        <w:ind w:left="3600" w:hanging="360"/>
+      </w:pPr>
+      <w:rPr>
+        <w:rFonts w:ascii="Courier New" w:hAnsi="Courier New" w:cs="Courier New" w:hint="default"/>
+      </w:rPr>
+    </w:lvl>
+    <w:lvl w:ilvl="5" w:tplc="04090005" w:tentative="1">
+      <w:start w:val="1"/>
+      <w:numFmt w:val="bullet"/>
+      <w:lvlText w:val=""/>
+      <w:lvlJc w:val="left"/>
+      <w:pPr>
+        <w:ind w:left="4320" w:hanging="360"/>
+      </w:pPr>
+      <w:rPr>
+        <w:rFonts w:ascii="Wingdings" w:hAnsi="Wingdings" w:hint="default"/>
+      </w:rPr>
+    </w:lvl>
+    <w:lvl w:ilvl="6" w:tplc="04090001" w:tentative="1">
+      <w:start w:val="1"/>
+      <w:numFmt w:val="bullet"/>
+      <w:lvlText w:val=""/>
+      <w:lvlJc w:val="left"/>
+      <w:pPr>
+        <w:ind w:left="5040" w:hanging="360"/>
+      </w:pPr>
+      <w:rPr>
+        <w:rFonts w:ascii="Symbol" w:hAnsi="Symbol" w:hint="default"/>
+      </w:rPr>
+    </w:lvl>
+    <w:lvl w:ilvl="7" w:tplc="04090003" w:tentative="1">
+      <w:start w:val="1"/>
+      <w:numFmt w:val="bullet"/>
+      <w:lvlText w:val="o"/>
+      <w:lvlJc w:val="left"/>
+      <w:pPr>
+        <w:ind w:left="5760" w:hanging="360"/>
+      </w:pPr>
+      <w:rPr>
+        <w:rFonts w:ascii="Courier New" w:hAnsi="Courier New" w:cs="Courier New" w:hint="default"/>
+      </w:rPr>
+    </w:lvl>
+    <w:lvl w:ilvl="8" w:tplc="04090005" w:tentative="1">
+      <w:start w:val="1"/>
+      <w:numFmt w:val="bullet"/>
+      <w:lvlText w:val=""/>
+      <w:lvlJc w:val="left"/>
+      <w:pPr>
+        <w:ind w:left="6480" w:hanging="360"/>
+      </w:pPr>
+      <w:rPr>
+        <w:rFonts w:ascii="Wingdings" w:hAnsi="Wingdings" w:hint="default"/>
+      </w:rPr>
+    </w:lvl>
+  </w:abstractNum>
+  <w:abstractNum w:abstractNumId="5" w15:restartNumberingAfterBreak="0">
     <w:nsid w:val="1658634E"/>
     <w:multiLevelType w:val="hybridMultilevel"/>
     <w:tmpl w:val="C658B710"/>
@@ -3989,7 +4451,7 @@
       </w:pPr>
     </w:lvl>
   </w:abstractNum>
-  <w:abstractNum w:abstractNumId="5" w15:restartNumberingAfterBreak="0">
+  <w:abstractNum w:abstractNumId="6" w15:restartNumberingAfterBreak="0">
     <w:nsid w:val="26636743"/>
     <w:multiLevelType w:val="hybridMultilevel"/>
     <w:tmpl w:val="8F287086"/>
@@ -4102,7 +4564,7 @@
       </w:rPr>
     </w:lvl>
   </w:abstractNum>
-  <w:abstractNum w:abstractNumId="6" w15:restartNumberingAfterBreak="0">
+  <w:abstractNum w:abstractNumId="7" w15:restartNumberingAfterBreak="0">
     <w:nsid w:val="2ECF6C1E"/>
     <w:multiLevelType w:val="hybridMultilevel"/>
     <w:tmpl w:val="59626278"/>
@@ -4215,7 +4677,7 @@
       </w:rPr>
     </w:lvl>
   </w:abstractNum>
-  <w:abstractNum w:abstractNumId="7" w15:restartNumberingAfterBreak="0">
+  <w:abstractNum w:abstractNumId="8" w15:restartNumberingAfterBreak="0">
     <w:nsid w:val="30B3791B"/>
     <w:multiLevelType w:val="hybridMultilevel"/>
     <w:tmpl w:val="C658B710"/>
@@ -4304,7 +4766,7 @@
       </w:pPr>
     </w:lvl>
   </w:abstractNum>
-  <w:abstractNum w:abstractNumId="8" w15:restartNumberingAfterBreak="0">
+  <w:abstractNum w:abstractNumId="9" w15:restartNumberingAfterBreak="0">
     <w:nsid w:val="48DC75BD"/>
     <w:multiLevelType w:val="hybridMultilevel"/>
     <w:tmpl w:val="BC4E7826"/>
@@ -4393,7 +4855,7 @@
       </w:pPr>
     </w:lvl>
   </w:abstractNum>
-  <w:abstractNum w:abstractNumId="9" w15:restartNumberingAfterBreak="0">
+  <w:abstractNum w:abstractNumId="10" w15:restartNumberingAfterBreak="0">
     <w:nsid w:val="4C481C96"/>
     <w:multiLevelType w:val="hybridMultilevel"/>
     <w:tmpl w:val="E0E08782"/>
@@ -4506,7 +4968,7 @@
       </w:rPr>
     </w:lvl>
   </w:abstractNum>
-  <w:abstractNum w:abstractNumId="10" w15:restartNumberingAfterBreak="0">
+  <w:abstractNum w:abstractNumId="11" w15:restartNumberingAfterBreak="0">
     <w:nsid w:val="56413A98"/>
     <w:multiLevelType w:val="hybridMultilevel"/>
     <w:tmpl w:val="11C88096"/>
@@ -4619,7 +5081,7 @@
       </w:rPr>
     </w:lvl>
   </w:abstractNum>
-  <w:abstractNum w:abstractNumId="11" w15:restartNumberingAfterBreak="0">
+  <w:abstractNum w:abstractNumId="12" w15:restartNumberingAfterBreak="0">
     <w:nsid w:val="64C367BC"/>
     <w:multiLevelType w:val="hybridMultilevel"/>
     <w:tmpl w:val="E0526928"/>
@@ -4732,7 +5194,7 @@
       </w:rPr>
     </w:lvl>
   </w:abstractNum>
-  <w:abstractNum w:abstractNumId="12" w15:restartNumberingAfterBreak="0">
+  <w:abstractNum w:abstractNumId="13" w15:restartNumberingAfterBreak="0">
     <w:nsid w:val="66EB20AA"/>
     <w:multiLevelType w:val="hybridMultilevel"/>
     <w:tmpl w:val="F788D2BA"/>
@@ -4821,7 +5283,7 @@
       </w:pPr>
     </w:lvl>
   </w:abstractNum>
-  <w:abstractNum w:abstractNumId="13" w15:restartNumberingAfterBreak="0">
+  <w:abstractNum w:abstractNumId="14" w15:restartNumberingAfterBreak="0">
     <w:nsid w:val="67987A19"/>
     <w:multiLevelType w:val="hybridMultilevel"/>
     <w:tmpl w:val="D6B0D070"/>
@@ -4934,7 +5396,7 @@
       </w:rPr>
     </w:lvl>
   </w:abstractNum>
-  <w:abstractNum w:abstractNumId="14" w15:restartNumberingAfterBreak="0">
+  <w:abstractNum w:abstractNumId="15" w15:restartNumberingAfterBreak="0">
     <w:nsid w:val="67BD152F"/>
     <w:multiLevelType w:val="hybridMultilevel"/>
     <w:tmpl w:val="BD3C4A04"/>
@@ -5047,7 +5509,7 @@
       </w:rPr>
     </w:lvl>
   </w:abstractNum>
-  <w:abstractNum w:abstractNumId="15" w15:restartNumberingAfterBreak="0">
+  <w:abstractNum w:abstractNumId="16" w15:restartNumberingAfterBreak="0">
     <w:nsid w:val="6AE653B0"/>
     <w:multiLevelType w:val="hybridMultilevel"/>
     <w:tmpl w:val="F788D2BA"/>
@@ -5136,7 +5598,7 @@
       </w:pPr>
     </w:lvl>
   </w:abstractNum>
-  <w:abstractNum w:abstractNumId="16" w15:restartNumberingAfterBreak="0">
+  <w:abstractNum w:abstractNumId="17" w15:restartNumberingAfterBreak="0">
     <w:nsid w:val="6B1C5524"/>
     <w:multiLevelType w:val="hybridMultilevel"/>
     <w:tmpl w:val="2E746B42"/>
@@ -5249,7 +5711,7 @@
       </w:rPr>
     </w:lvl>
   </w:abstractNum>
-  <w:abstractNum w:abstractNumId="17" w15:restartNumberingAfterBreak="0">
+  <w:abstractNum w:abstractNumId="18" w15:restartNumberingAfterBreak="0">
     <w:nsid w:val="6BF67A47"/>
     <w:multiLevelType w:val="hybridMultilevel"/>
     <w:tmpl w:val="72DE1EA6"/>
@@ -5362,7 +5824,7 @@
       </w:rPr>
     </w:lvl>
   </w:abstractNum>
-  <w:abstractNum w:abstractNumId="18" w15:restartNumberingAfterBreak="0">
+  <w:abstractNum w:abstractNumId="19" w15:restartNumberingAfterBreak="0">
     <w:nsid w:val="71906DF7"/>
     <w:multiLevelType w:val="hybridMultilevel"/>
     <w:tmpl w:val="C658B710"/>
@@ -5451,7 +5913,7 @@
       </w:pPr>
     </w:lvl>
   </w:abstractNum>
-  <w:abstractNum w:abstractNumId="19" w15:restartNumberingAfterBreak="0">
+  <w:abstractNum w:abstractNumId="20" w15:restartNumberingAfterBreak="0">
     <w:nsid w:val="77647803"/>
     <w:multiLevelType w:val="hybridMultilevel"/>
     <w:tmpl w:val="33ACB300"/>
@@ -5540,7 +6002,7 @@
       </w:pPr>
     </w:lvl>
   </w:abstractNum>
-  <w:abstractNum w:abstractNumId="20" w15:restartNumberingAfterBreak="0">
+  <w:abstractNum w:abstractNumId="21" w15:restartNumberingAfterBreak="0">
     <w:nsid w:val="7E4024B3"/>
     <w:multiLevelType w:val="hybridMultilevel"/>
     <w:tmpl w:val="C658B710"/>
@@ -5630,25 +6092,25 @@
     </w:lvl>
   </w:abstractNum>
   <w:num w:numId="1" w16cid:durableId="1257521376">
-    <w:abstractNumId w:val="6"/>
+    <w:abstractNumId w:val="7"/>
   </w:num>
   <w:num w:numId="2" w16cid:durableId="61367986">
-    <w:abstractNumId w:val="14"/>
+    <w:abstractNumId w:val="15"/>
   </w:num>
   <w:num w:numId="3" w16cid:durableId="1601180739">
     <w:abstractNumId w:val="2"/>
   </w:num>
   <w:num w:numId="4" w16cid:durableId="740980000">
-    <w:abstractNumId w:val="7"/>
+    <w:abstractNumId w:val="8"/>
   </w:num>
   <w:num w:numId="5" w16cid:durableId="244606179">
-    <w:abstractNumId w:val="4"/>
+    <w:abstractNumId w:val="5"/>
   </w:num>
   <w:num w:numId="6" w16cid:durableId="2080246446">
-    <w:abstractNumId w:val="18"/>
+    <w:abstractNumId w:val="19"/>
   </w:num>
   <w:num w:numId="7" w16cid:durableId="1978485165">
-    <w:abstractNumId w:val="20"/>
+    <w:abstractNumId w:val="21"/>
   </w:num>
   <w:num w:numId="8" w16cid:durableId="1231113526">
     <w:abstractNumId w:val="3"/>
@@ -5657,40 +6119,43 @@
     <w:abstractNumId w:val="1"/>
   </w:num>
   <w:num w:numId="10" w16cid:durableId="1136220998">
-    <w:abstractNumId w:val="8"/>
+    <w:abstractNumId w:val="9"/>
   </w:num>
   <w:num w:numId="11" w16cid:durableId="2015957948">
-    <w:abstractNumId w:val="12"/>
+    <w:abstractNumId w:val="13"/>
   </w:num>
   <w:num w:numId="12" w16cid:durableId="1960212329">
-    <w:abstractNumId w:val="15"/>
+    <w:abstractNumId w:val="16"/>
   </w:num>
   <w:num w:numId="13" w16cid:durableId="1814449917">
-    <w:abstractNumId w:val="19"/>
+    <w:abstractNumId w:val="20"/>
   </w:num>
   <w:num w:numId="14" w16cid:durableId="1208302574">
-    <w:abstractNumId w:val="16"/>
+    <w:abstractNumId w:val="17"/>
   </w:num>
   <w:num w:numId="15" w16cid:durableId="1431663212">
-    <w:abstractNumId w:val="17"/>
+    <w:abstractNumId w:val="18"/>
   </w:num>
   <w:num w:numId="16" w16cid:durableId="406345895">
-    <w:abstractNumId w:val="9"/>
+    <w:abstractNumId w:val="10"/>
   </w:num>
   <w:num w:numId="17" w16cid:durableId="681511610">
-    <w:abstractNumId w:val="5"/>
+    <w:abstractNumId w:val="6"/>
   </w:num>
   <w:num w:numId="18" w16cid:durableId="1108232568">
-    <w:abstractNumId w:val="10"/>
+    <w:abstractNumId w:val="11"/>
   </w:num>
   <w:num w:numId="19" w16cid:durableId="735250031">
     <w:abstractNumId w:val="0"/>
   </w:num>
   <w:num w:numId="20" w16cid:durableId="1633361220">
-    <w:abstractNumId w:val="11"/>
+    <w:abstractNumId w:val="12"/>
   </w:num>
   <w:num w:numId="21" w16cid:durableId="1848253677">
-    <w:abstractNumId w:val="13"/>
+    <w:abstractNumId w:val="14"/>
+  </w:num>
+  <w:num w:numId="22" w16cid:durableId="1357849204">
+    <w:abstractNumId w:val="4"/>
   </w:num>
 </w:numbering>
 </file>

</xml_diff>